<commit_message>
refactor: Changed AI service to only call the Google AI once for generating resumes.
</commit_message>
<xml_diff>
--- a/server/templates/resume-2.docx
+++ b/server/templates/resume-2.docx
@@ -136,13 +136,32 @@
               <w:pStyle w:val="Title"/>
             </w:pPr>
             <w:r>
-              <w:t>+++FNAME+++</w:t>
-            </w:r>
-            <w:r>
-              <w:t xml:space="preserve"> </w:t>
-            </w:r>
-            <w:r>
-              <w:t>+++LNAME+++</w:t>
+              <w:t>+++</w:t>
+            </w:r>
+            <w:proofErr w:type="spellStart"/>
+            <w:r>
+              <w:t>f</w:t>
+            </w:r>
+            <w:r>
+              <w:t>Name</w:t>
+            </w:r>
+            <w:proofErr w:type="spellEnd"/>
+            <w:r>
+              <w:t xml:space="preserve">+++ </w:t>
+            </w:r>
+            <w:r>
+              <w:t>+++</w:t>
+            </w:r>
+            <w:proofErr w:type="spellStart"/>
+            <w:r>
+              <w:t>l</w:t>
+            </w:r>
+            <w:r>
+              <w:t>Name</w:t>
+            </w:r>
+            <w:proofErr w:type="spellEnd"/>
+            <w:r>
+              <w:t>+++</w:t>
             </w:r>
           </w:p>
         </w:tc>
@@ -304,7 +323,19 @@
           </w:p>
           <w:p>
             <w:r>
-              <w:t>+++FOR EXPERIENCE IN EXPERIENCES+++</w:t>
+              <w:t xml:space="preserve">+++FOR </w:t>
+            </w:r>
+            <w:r>
+              <w:t>experience</w:t>
+            </w:r>
+            <w:r>
+              <w:t xml:space="preserve"> IN </w:t>
+            </w:r>
+            <w:r>
+              <w:t>experiences</w:t>
+            </w:r>
+            <w:r>
+              <w:t>+++</w:t>
             </w:r>
           </w:p>
           <w:p>
@@ -312,7 +343,28 @@
               <w:pStyle w:val="Heading1"/>
             </w:pPr>
             <w:r>
-              <w:t>+++INS $experience.position+++</w:t>
+              <w:t>+++INS $</w:t>
+            </w:r>
+            <w:r>
+              <w:t>experience</w:t>
+            </w:r>
+            <w:r>
+              <w:t>.</w:t>
+            </w:r>
+            <w:r>
+              <w:t>position</w:t>
+            </w:r>
+            <w:r>
+              <w:t>+++</w:t>
+            </w:r>
+            <w:r>
+              <w:t xml:space="preserve"> </w:t>
+            </w:r>
+            <w:r>
+              <w:t>•</w:t>
+            </w:r>
+            <w:r>
+              <w:t xml:space="preserve"> +++INS $experience.company+++</w:t>
             </w:r>
           </w:p>
           <w:p>
@@ -320,12 +372,42 @@
               <w:pStyle w:val="Heading2"/>
             </w:pPr>
             <w:r>
-              <w:t>+++INS $EXPERIENCE.STARTDATE+++ — +++INS $EXPERIENCE.ENDDATE+++</w:t>
+              <w:t>+++INS $</w:t>
+            </w:r>
+            <w:proofErr w:type="spellStart"/>
+            <w:proofErr w:type="gramStart"/>
+            <w:r>
+              <w:t>experience</w:t>
+            </w:r>
+            <w:r>
+              <w:t>.</w:t>
+            </w:r>
+            <w:r>
+              <w:t>startDate</w:t>
+            </w:r>
+            <w:proofErr w:type="spellEnd"/>
+            <w:proofErr w:type="gramEnd"/>
+            <w:r>
+              <w:t>+++ — +++INS $</w:t>
+            </w:r>
+            <w:proofErr w:type="spellStart"/>
+            <w:r>
+              <w:t>experience</w:t>
+            </w:r>
+            <w:r>
+              <w:t>.</w:t>
+            </w:r>
+            <w:r>
+              <w:t>endDate</w:t>
+            </w:r>
+            <w:proofErr w:type="spellEnd"/>
+            <w:r>
+              <w:t>+++</w:t>
             </w:r>
           </w:p>
           <w:p>
             <w:r>
-              <w:t>•+++FOR point IN $</w:t>
+              <w:t>+++FOR point IN $</w:t>
             </w:r>
             <w:proofErr w:type="spellStart"/>
             <w:proofErr w:type="gramStart"/>
@@ -345,9 +427,10 @@
           </w:p>
           <w:p>
             <w:r>
-              <w:t>•+++END-FOR point+++</w:t>
+              <w:t>+++END-FOR point+++</w:t>
             </w:r>
           </w:p>
+          <w:p/>
           <w:p>
             <w:r>
               <w:t>+++END-FOR experience+++</w:t>
@@ -481,7 +564,19 @@
           </w:p>
           <w:p>
             <w:r>
-              <w:t>+++FOR EDUCATION IN EDUCATIONS+++</w:t>
+              <w:t xml:space="preserve">+++FOR </w:t>
+            </w:r>
+            <w:r>
+              <w:t>education</w:t>
+            </w:r>
+            <w:r>
+              <w:t xml:space="preserve"> IN </w:t>
+            </w:r>
+            <w:r>
+              <w:t>educations</w:t>
+            </w:r>
+            <w:r>
+              <w:t>+++</w:t>
             </w:r>
           </w:p>
           <w:p>
@@ -502,7 +597,21 @@
               <w:t xml:space="preserve">, </w:t>
             </w:r>
             <w:r>
-              <w:t>+++INS $EDUCATION.ENDDATE+++</w:t>
+              <w:t>+++INS $</w:t>
+            </w:r>
+            <w:proofErr w:type="spellStart"/>
+            <w:r>
+              <w:t>education</w:t>
+            </w:r>
+            <w:r>
+              <w:t>.</w:t>
+            </w:r>
+            <w:r>
+              <w:t>endDate</w:t>
+            </w:r>
+            <w:proofErr w:type="spellEnd"/>
+            <w:r>
+              <w:t>+++</w:t>
             </w:r>
           </w:p>
           <w:p>
@@ -523,7 +632,13 @@
           <w:p/>
           <w:p>
             <w:r>
-              <w:t>+++END-FOR EDUCATION+++</w:t>
+              <w:t xml:space="preserve">+++END-FOR </w:t>
+            </w:r>
+            <w:r>
+              <w:t>education</w:t>
+            </w:r>
+            <w:r>
+              <w:t>+++</w:t>
             </w:r>
           </w:p>
           <w:p>
@@ -827,14 +942,14 @@
         <v:path o:extrusionok="f" gradientshapeok="t" o:connecttype="rect"/>
         <o:lock v:ext="edit" aspectratio="t"/>
       </v:shapetype>
-      <v:shape id="_x0000_i1106" type="#_x0000_t75" style="width:14.55pt;height:14.55pt;visibility:visible" o:gfxdata="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" o:bullet="t">
+      <v:shape id="_x0000_i1246" type="#_x0000_t75" style="width:14.55pt;height:14.55pt;visibility:visible" o:gfxdata="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" o:bullet="t">
         <v:imagedata r:id="rId1" o:title=""/>
       </v:shape>
     </w:pict>
   </w:numPicBullet>
   <w:numPicBullet w:numPicBulletId="1">
     <w:pict>
-      <v:shape id="_x0000_i1107" type="#_x0000_t75" style="width:13.8pt;height:13.8pt;visibility:visible" o:gfxdata="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" o:bullet="t">
+      <v:shape id="_x0000_i1247" type="#_x0000_t75" style="width:13.8pt;height:13.8pt;visibility:visible" o:bullet="t">
         <v:imagedata r:id="rId2" o:title=""/>
       </v:shape>
     </w:pict>
@@ -2609,6 +2724,7 @@
   <w:style w:type="character" w:default="1" w:styleId="DefaultParagraphFont">
     <w:name w:val="Default Paragraph Font"/>
     <w:uiPriority w:val="1"/>
+    <w:semiHidden/>
     <w:unhideWhenUsed/>
   </w:style>
   <w:style w:type="table" w:default="1" w:styleId="TableNormal">
@@ -3218,8 +3334,12 @@
     <w:rsid w:val="002A6E64"/>
     <w:rsid w:val="00385C39"/>
     <w:rsid w:val="004A1C11"/>
+    <w:rsid w:val="004A678A"/>
+    <w:rsid w:val="00592595"/>
     <w:rsid w:val="005D54A1"/>
+    <w:rsid w:val="006943A5"/>
     <w:rsid w:val="00715268"/>
+    <w:rsid w:val="00730A9F"/>
     <w:rsid w:val="00741535"/>
     <w:rsid w:val="00750D79"/>
     <w:rsid w:val="00766486"/>
@@ -3228,7 +3348,9 @@
     <w:rsid w:val="0088112E"/>
     <w:rsid w:val="00896DD2"/>
     <w:rsid w:val="009710C0"/>
+    <w:rsid w:val="009A0BBE"/>
     <w:rsid w:val="00A35264"/>
+    <w:rsid w:val="00AD7122"/>
     <w:rsid w:val="00B53BE1"/>
     <w:rsid w:val="00B80877"/>
     <w:rsid w:val="00BA4727"/>
@@ -3695,10 +3817,6 @@
     <w:semiHidden/>
     <w:unhideWhenUsed/>
   </w:style>
-  <w:style w:type="paragraph" w:customStyle="1" w:styleId="AAA66C56AD044D1090B4C07A12BA055E">
-    <w:name w:val="AAA66C56AD044D1090B4C07A12BA055E"/>
-    <w:rsid w:val="00BA4727"/>
-  </w:style>
   <w:style w:type="character" w:styleId="Strong">
     <w:name w:val="Strong"/>
     <w:basedOn w:val="DefaultParagraphFont"/>
@@ -3710,13 +3828,6 @@
       <w:bCs/>
     </w:rPr>
   </w:style>
-  <w:style w:type="paragraph" w:customStyle="1" w:styleId="B4EA40F459634D91B1FCAD411B380E7F">
-    <w:name w:val="B4EA40F459634D91B1FCAD411B380E7F"/>
-    <w:rsid w:val="00E94486"/>
-    <w:rPr>
-      <w:lang w:val="en-AU" w:eastAsia="en-AU"/>
-    </w:rPr>
-  </w:style>
   <w:style w:type="character" w:styleId="PlaceholderText">
     <w:name w:val="Placeholder Text"/>
     <w:basedOn w:val="DefaultParagraphFont"/>
@@ -3725,678 +3836,6 @@
     <w:rsid w:val="00B53BE1"/>
     <w:rPr>
       <w:color w:val="808080"/>
-    </w:rPr>
-  </w:style>
-  <w:style w:type="paragraph" w:customStyle="1" w:styleId="975E223DB9FD4141BAB95F6229C6EBDA">
-    <w:name w:val="975E223DB9FD4141BAB95F6229C6EBDA"/>
-    <w:rsid w:val="00E94486"/>
-    <w:pPr>
-      <w:spacing w:after="120" w:line="264" w:lineRule="auto"/>
-    </w:pPr>
-    <w:rPr>
-      <w:rFonts w:eastAsiaTheme="minorHAnsi"/>
-      <w:b/>
-      <w:bCs/>
-      <w:color w:val="0E2841" w:themeColor="text2"/>
-      <w:spacing w:val="20"/>
-      <w:sz w:val="52"/>
-      <w:szCs w:val="48"/>
-      <w:lang w:val="it-IT"/>
-    </w:rPr>
-  </w:style>
-  <w:style w:type="paragraph" w:customStyle="1" w:styleId="E9D8FE9F7449406486B0CF0CA3C4143F">
-    <w:name w:val="E9D8FE9F7449406486B0CF0CA3C4143F"/>
-    <w:rsid w:val="00E94486"/>
-    <w:rPr>
-      <w:lang w:val="en-AU" w:eastAsia="en-AU"/>
-    </w:rPr>
-  </w:style>
-  <w:style w:type="paragraph" w:customStyle="1" w:styleId="975E223DB9FD4141BAB95F6229C6EBDA1">
-    <w:name w:val="975E223DB9FD4141BAB95F6229C6EBDA1"/>
-    <w:rsid w:val="00E94486"/>
-    <w:pPr>
-      <w:spacing w:after="120" w:line="264" w:lineRule="auto"/>
-    </w:pPr>
-    <w:rPr>
-      <w:rFonts w:eastAsiaTheme="minorHAnsi"/>
-      <w:b/>
-      <w:bCs/>
-      <w:color w:val="0E2841" w:themeColor="text2"/>
-      <w:spacing w:val="20"/>
-      <w:sz w:val="52"/>
-      <w:szCs w:val="48"/>
-      <w:lang w:val="it-IT"/>
-    </w:rPr>
-  </w:style>
-  <w:style w:type="paragraph" w:customStyle="1" w:styleId="EFB421F45A414DC7864E0BCBF49F13EA">
-    <w:name w:val="EFB421F45A414DC7864E0BCBF49F13EA"/>
-    <w:rsid w:val="00E94486"/>
-    <w:rPr>
-      <w:lang w:val="en-AU" w:eastAsia="en-AU"/>
-    </w:rPr>
-  </w:style>
-  <w:style w:type="paragraph" w:customStyle="1" w:styleId="3DC110850F6E4F139452F608E162971B">
-    <w:name w:val="3DC110850F6E4F139452F608E162971B"/>
-    <w:rsid w:val="00E94486"/>
-    <w:rPr>
-      <w:lang w:val="en-AU" w:eastAsia="en-AU"/>
-    </w:rPr>
-  </w:style>
-  <w:style w:type="paragraph" w:customStyle="1" w:styleId="1692A50C16E442268A898955181F1C44">
-    <w:name w:val="1692A50C16E442268A898955181F1C44"/>
-    <w:rsid w:val="00E94486"/>
-    <w:rPr>
-      <w:lang w:val="en-AU" w:eastAsia="en-AU"/>
-    </w:rPr>
-  </w:style>
-  <w:style w:type="paragraph" w:customStyle="1" w:styleId="B58BA68693AB4D45BACA57789170BF37">
-    <w:name w:val="B58BA68693AB4D45BACA57789170BF37"/>
-    <w:rsid w:val="00E94486"/>
-    <w:rPr>
-      <w:lang w:val="en-AU" w:eastAsia="en-AU"/>
-    </w:rPr>
-  </w:style>
-  <w:style w:type="paragraph" w:customStyle="1" w:styleId="26BEC537B93641D68E16A6AFB5BF5052">
-    <w:name w:val="26BEC537B93641D68E16A6AFB5BF5052"/>
-    <w:rsid w:val="00E94486"/>
-    <w:rPr>
-      <w:lang w:val="en-AU" w:eastAsia="en-AU"/>
-    </w:rPr>
-  </w:style>
-  <w:style w:type="paragraph" w:customStyle="1" w:styleId="406FE8291CB346E0A3E195437876859F">
-    <w:name w:val="406FE8291CB346E0A3E195437876859F"/>
-    <w:rsid w:val="00E94486"/>
-    <w:rPr>
-      <w:lang w:val="en-AU" w:eastAsia="en-AU"/>
-    </w:rPr>
-  </w:style>
-  <w:style w:type="paragraph" w:customStyle="1" w:styleId="975E223DB9FD4141BAB95F6229C6EBDA2">
-    <w:name w:val="975E223DB9FD4141BAB95F6229C6EBDA2"/>
-    <w:rsid w:val="00E94486"/>
-    <w:pPr>
-      <w:spacing w:after="120" w:line="264" w:lineRule="auto"/>
-    </w:pPr>
-    <w:rPr>
-      <w:rFonts w:eastAsiaTheme="minorHAnsi"/>
-      <w:b/>
-      <w:bCs/>
-      <w:color w:val="0E2841" w:themeColor="text2"/>
-      <w:spacing w:val="20"/>
-      <w:sz w:val="52"/>
-      <w:szCs w:val="48"/>
-      <w:lang w:val="it-IT"/>
-    </w:rPr>
-  </w:style>
-  <w:style w:type="paragraph" w:customStyle="1" w:styleId="970C267B0E664CDC94229A1F146EF17B">
-    <w:name w:val="970C267B0E664CDC94229A1F146EF17B"/>
-    <w:rsid w:val="00E94486"/>
-    <w:rPr>
-      <w:lang w:val="en-AU" w:eastAsia="en-AU"/>
-    </w:rPr>
-  </w:style>
-  <w:style w:type="paragraph" w:customStyle="1" w:styleId="89C53C06FB5A4EA3BCB2F6DD55885CB0">
-    <w:name w:val="89C53C06FB5A4EA3BCB2F6DD55885CB0"/>
-    <w:rsid w:val="00E94486"/>
-    <w:rPr>
-      <w:lang w:val="en-AU" w:eastAsia="en-AU"/>
-    </w:rPr>
-  </w:style>
-  <w:style w:type="paragraph" w:customStyle="1" w:styleId="10D6B2AF57F947BEADA6308A94987AE7">
-    <w:name w:val="10D6B2AF57F947BEADA6308A94987AE7"/>
-    <w:rsid w:val="00E94486"/>
-    <w:rPr>
-      <w:lang w:val="en-AU" w:eastAsia="en-AU"/>
-    </w:rPr>
-  </w:style>
-  <w:style w:type="paragraph" w:customStyle="1" w:styleId="F838CDBEE7104AE8B0B40929E5FFF834">
-    <w:name w:val="F838CDBEE7104AE8B0B40929E5FFF834"/>
-    <w:rsid w:val="00E94486"/>
-    <w:rPr>
-      <w:lang w:val="en-AU" w:eastAsia="en-AU"/>
-    </w:rPr>
-  </w:style>
-  <w:style w:type="paragraph" w:customStyle="1" w:styleId="975E223DB9FD4141BAB95F6229C6EBDA3">
-    <w:name w:val="975E223DB9FD4141BAB95F6229C6EBDA3"/>
-    <w:rsid w:val="00E94486"/>
-    <w:pPr>
-      <w:spacing w:after="120" w:line="264" w:lineRule="auto"/>
-    </w:pPr>
-    <w:rPr>
-      <w:rFonts w:eastAsiaTheme="minorHAnsi"/>
-      <w:b/>
-      <w:bCs/>
-      <w:color w:val="0E2841" w:themeColor="text2"/>
-      <w:spacing w:val="20"/>
-      <w:sz w:val="52"/>
-      <w:szCs w:val="48"/>
-      <w:lang w:val="it-IT"/>
-    </w:rPr>
-  </w:style>
-  <w:style w:type="paragraph" w:customStyle="1" w:styleId="10D6B2AF57F947BEADA6308A94987AE71">
-    <w:name w:val="10D6B2AF57F947BEADA6308A94987AE71"/>
-    <w:rsid w:val="00E94486"/>
-    <w:pPr>
-      <w:spacing w:after="0" w:line="264" w:lineRule="auto"/>
-    </w:pPr>
-    <w:rPr>
-      <w:rFonts w:eastAsiaTheme="minorHAnsi"/>
-      <w:color w:val="0E2841" w:themeColor="text2"/>
-      <w:sz w:val="20"/>
-      <w:szCs w:val="24"/>
-    </w:rPr>
-  </w:style>
-  <w:style w:type="paragraph" w:customStyle="1" w:styleId="523B956EA8124146BD728E2F24D8B354">
-    <w:name w:val="523B956EA8124146BD728E2F24D8B354"/>
-    <w:rsid w:val="00E94486"/>
-    <w:rPr>
-      <w:lang w:val="en-AU" w:eastAsia="en-AU"/>
-    </w:rPr>
-  </w:style>
-  <w:style w:type="paragraph" w:customStyle="1" w:styleId="D72498C7ADA947A6A76F7D0E9469E3B0">
-    <w:name w:val="D72498C7ADA947A6A76F7D0E9469E3B0"/>
-    <w:rsid w:val="00E94486"/>
-    <w:rPr>
-      <w:lang w:val="en-AU" w:eastAsia="en-AU"/>
-    </w:rPr>
-  </w:style>
-  <w:style w:type="paragraph" w:customStyle="1" w:styleId="CC31ED0C04494EDB96AE5B67A43791BE">
-    <w:name w:val="CC31ED0C04494EDB96AE5B67A43791BE"/>
-    <w:rsid w:val="00E94486"/>
-    <w:rPr>
-      <w:lang w:val="en-AU" w:eastAsia="en-AU"/>
-    </w:rPr>
-  </w:style>
-  <w:style w:type="paragraph" w:customStyle="1" w:styleId="91CD751E736F4ED98C38EA8A2915386A">
-    <w:name w:val="91CD751E736F4ED98C38EA8A2915386A"/>
-    <w:rsid w:val="00E94486"/>
-    <w:rPr>
-      <w:lang w:val="en-AU" w:eastAsia="en-AU"/>
-    </w:rPr>
-  </w:style>
-  <w:style w:type="paragraph" w:customStyle="1" w:styleId="F81FD34754C0475580DE9AD78B267AA6">
-    <w:name w:val="F81FD34754C0475580DE9AD78B267AA6"/>
-    <w:rsid w:val="00E94486"/>
-    <w:rPr>
-      <w:lang w:val="en-AU" w:eastAsia="en-AU"/>
-    </w:rPr>
-  </w:style>
-  <w:style w:type="paragraph" w:customStyle="1" w:styleId="DF73369C1FB741E2ABEDC3E9C001717C">
-    <w:name w:val="DF73369C1FB741E2ABEDC3E9C001717C"/>
-    <w:rsid w:val="00E94486"/>
-    <w:rPr>
-      <w:lang w:val="en-AU" w:eastAsia="en-AU"/>
-    </w:rPr>
-  </w:style>
-  <w:style w:type="paragraph" w:customStyle="1" w:styleId="DDFEF59122824D8B80553890FE5E4955">
-    <w:name w:val="DDFEF59122824D8B80553890FE5E4955"/>
-    <w:rsid w:val="00E94486"/>
-    <w:rPr>
-      <w:lang w:val="en-AU" w:eastAsia="en-AU"/>
-    </w:rPr>
-  </w:style>
-  <w:style w:type="paragraph" w:customStyle="1" w:styleId="F4BDFC172B8045348295DB98BF77FEC0">
-    <w:name w:val="F4BDFC172B8045348295DB98BF77FEC0"/>
-    <w:rsid w:val="00E94486"/>
-    <w:rPr>
-      <w:lang w:val="en-AU" w:eastAsia="en-AU"/>
-    </w:rPr>
-  </w:style>
-  <w:style w:type="paragraph" w:customStyle="1" w:styleId="CEE336142DC145C598F3182019FECC54">
-    <w:name w:val="CEE336142DC145C598F3182019FECC54"/>
-    <w:rsid w:val="00E94486"/>
-    <w:rPr>
-      <w:lang w:val="en-AU" w:eastAsia="en-AU"/>
-    </w:rPr>
-  </w:style>
-  <w:style w:type="paragraph" w:customStyle="1" w:styleId="8547A3A4018541A78BEDDAC916BB675E">
-    <w:name w:val="8547A3A4018541A78BEDDAC916BB675E"/>
-    <w:rsid w:val="00E94486"/>
-    <w:rPr>
-      <w:lang w:val="en-AU" w:eastAsia="en-AU"/>
-    </w:rPr>
-  </w:style>
-  <w:style w:type="paragraph" w:customStyle="1" w:styleId="48C1B01157C54A9F8A9E4ECFC4F41C48">
-    <w:name w:val="48C1B01157C54A9F8A9E4ECFC4F41C48"/>
-    <w:rsid w:val="00E94486"/>
-    <w:rPr>
-      <w:lang w:val="en-AU" w:eastAsia="en-AU"/>
-    </w:rPr>
-  </w:style>
-  <w:style w:type="paragraph" w:customStyle="1" w:styleId="C3FFD3D4350F4013AA8B9C22055C8805">
-    <w:name w:val="C3FFD3D4350F4013AA8B9C22055C8805"/>
-    <w:rsid w:val="00E94486"/>
-    <w:rPr>
-      <w:lang w:val="en-AU" w:eastAsia="en-AU"/>
-    </w:rPr>
-  </w:style>
-  <w:style w:type="paragraph" w:customStyle="1" w:styleId="F3B6191ED395494AABFF662C7BAA169B">
-    <w:name w:val="F3B6191ED395494AABFF662C7BAA169B"/>
-    <w:rsid w:val="00E94486"/>
-    <w:rPr>
-      <w:lang w:val="en-AU" w:eastAsia="en-AU"/>
-    </w:rPr>
-  </w:style>
-  <w:style w:type="paragraph" w:customStyle="1" w:styleId="3C63DB3121E74890A0D173A025E31613">
-    <w:name w:val="3C63DB3121E74890A0D173A025E31613"/>
-    <w:rsid w:val="00E94486"/>
-    <w:rPr>
-      <w:lang w:val="en-AU" w:eastAsia="en-AU"/>
-    </w:rPr>
-  </w:style>
-  <w:style w:type="paragraph" w:customStyle="1" w:styleId="3500B747FDE94805870A5159F9E4FA51">
-    <w:name w:val="3500B747FDE94805870A5159F9E4FA51"/>
-    <w:rsid w:val="00E94486"/>
-    <w:rPr>
-      <w:lang w:val="en-AU" w:eastAsia="en-AU"/>
-    </w:rPr>
-  </w:style>
-  <w:style w:type="paragraph" w:customStyle="1" w:styleId="FF3DA7B82CD5469A9A4BC0690724D341">
-    <w:name w:val="FF3DA7B82CD5469A9A4BC0690724D341"/>
-    <w:rsid w:val="00E94486"/>
-    <w:rPr>
-      <w:lang w:val="en-AU" w:eastAsia="en-AU"/>
-    </w:rPr>
-  </w:style>
-  <w:style w:type="paragraph" w:customStyle="1" w:styleId="7B0C7E7529044B9DBD873DAF724B5207">
-    <w:name w:val="7B0C7E7529044B9DBD873DAF724B5207"/>
-    <w:rsid w:val="00E94486"/>
-    <w:rPr>
-      <w:lang w:val="en-AU" w:eastAsia="en-AU"/>
-    </w:rPr>
-  </w:style>
-  <w:style w:type="paragraph" w:customStyle="1" w:styleId="AE79DC4CCB9F486BA74432BE98422EB1">
-    <w:name w:val="AE79DC4CCB9F486BA74432BE98422EB1"/>
-    <w:rsid w:val="00E94486"/>
-    <w:rPr>
-      <w:lang w:val="en-AU" w:eastAsia="en-AU"/>
-    </w:rPr>
-  </w:style>
-  <w:style w:type="paragraph" w:customStyle="1" w:styleId="6CCD75AD87A34CA98007DD463C3AB75E">
-    <w:name w:val="6CCD75AD87A34CA98007DD463C3AB75E"/>
-    <w:rsid w:val="00E94486"/>
-    <w:rPr>
-      <w:lang w:val="en-AU" w:eastAsia="en-AU"/>
-    </w:rPr>
-  </w:style>
-  <w:style w:type="paragraph" w:customStyle="1" w:styleId="CC4C9CEE89B740DB8EA4608304FFCDC2">
-    <w:name w:val="CC4C9CEE89B740DB8EA4608304FFCDC2"/>
-    <w:rsid w:val="00E94486"/>
-    <w:rPr>
-      <w:lang w:val="en-AU" w:eastAsia="en-AU"/>
-    </w:rPr>
-  </w:style>
-  <w:style w:type="paragraph" w:customStyle="1" w:styleId="6176B381CF1B4D2587939C634AD0E12A">
-    <w:name w:val="6176B381CF1B4D2587939C634AD0E12A"/>
-    <w:rsid w:val="00E94486"/>
-    <w:rPr>
-      <w:lang w:val="en-AU" w:eastAsia="en-AU"/>
-    </w:rPr>
-  </w:style>
-  <w:style w:type="paragraph" w:customStyle="1" w:styleId="575B063B716846D19C02AC66D060C5CE">
-    <w:name w:val="575B063B716846D19C02AC66D060C5CE"/>
-    <w:rsid w:val="00E94486"/>
-    <w:rPr>
-      <w:lang w:val="en-AU" w:eastAsia="en-AU"/>
-    </w:rPr>
-  </w:style>
-  <w:style w:type="paragraph" w:customStyle="1" w:styleId="E9715322BD24498D90C5CF6948421365">
-    <w:name w:val="E9715322BD24498D90C5CF6948421365"/>
-    <w:rsid w:val="00E94486"/>
-    <w:rPr>
-      <w:lang w:val="en-AU" w:eastAsia="en-AU"/>
-    </w:rPr>
-  </w:style>
-  <w:style w:type="paragraph" w:customStyle="1" w:styleId="2E01E70160E04B55BFCC2AB6C303FD98">
-    <w:name w:val="2E01E70160E04B55BFCC2AB6C303FD98"/>
-    <w:rsid w:val="00E94486"/>
-    <w:rPr>
-      <w:lang w:val="en-AU" w:eastAsia="en-AU"/>
-    </w:rPr>
-  </w:style>
-  <w:style w:type="paragraph" w:customStyle="1" w:styleId="B76BA277F389413784BAEADA11BC8F5D">
-    <w:name w:val="B76BA277F389413784BAEADA11BC8F5D"/>
-    <w:rsid w:val="00E94486"/>
-    <w:rPr>
-      <w:lang w:val="en-AU" w:eastAsia="en-AU"/>
-    </w:rPr>
-  </w:style>
-  <w:style w:type="paragraph" w:customStyle="1" w:styleId="960DD68D0F844B938CB7B47E39187C86">
-    <w:name w:val="960DD68D0F844B938CB7B47E39187C86"/>
-    <w:rsid w:val="00E94486"/>
-    <w:rPr>
-      <w:lang w:val="en-AU" w:eastAsia="en-AU"/>
-    </w:rPr>
-  </w:style>
-  <w:style w:type="paragraph" w:customStyle="1" w:styleId="C604AB27B7C343D191B4F396A7E98D81">
-    <w:name w:val="C604AB27B7C343D191B4F396A7E98D81"/>
-    <w:rsid w:val="00E94486"/>
-    <w:rPr>
-      <w:lang w:val="en-AU" w:eastAsia="en-AU"/>
-    </w:rPr>
-  </w:style>
-  <w:style w:type="paragraph" w:customStyle="1" w:styleId="0CE78D6EAAAE47048F66FEC5D62D5A97">
-    <w:name w:val="0CE78D6EAAAE47048F66FEC5D62D5A97"/>
-    <w:rsid w:val="00E94486"/>
-    <w:rPr>
-      <w:lang w:val="en-AU" w:eastAsia="en-AU"/>
-    </w:rPr>
-  </w:style>
-  <w:style w:type="paragraph" w:customStyle="1" w:styleId="D3693AAC6D4442E0A9771E87B81F5D38">
-    <w:name w:val="D3693AAC6D4442E0A9771E87B81F5D38"/>
-    <w:rsid w:val="00E94486"/>
-    <w:rPr>
-      <w:lang w:val="en-AU" w:eastAsia="en-AU"/>
-    </w:rPr>
-  </w:style>
-  <w:style w:type="paragraph" w:customStyle="1" w:styleId="975E223DB9FD4141BAB95F6229C6EBDA4">
-    <w:name w:val="975E223DB9FD4141BAB95F6229C6EBDA4"/>
-    <w:rsid w:val="00E94486"/>
-    <w:pPr>
-      <w:spacing w:after="120" w:line="264" w:lineRule="auto"/>
-    </w:pPr>
-    <w:rPr>
-      <w:rFonts w:eastAsiaTheme="minorHAnsi"/>
-      <w:b/>
-      <w:bCs/>
-      <w:color w:val="0E2841" w:themeColor="text2"/>
-      <w:spacing w:val="20"/>
-      <w:sz w:val="52"/>
-      <w:szCs w:val="48"/>
-      <w:lang w:val="it-IT"/>
-    </w:rPr>
-  </w:style>
-  <w:style w:type="paragraph" w:customStyle="1" w:styleId="D3693AAC6D4442E0A9771E87B81F5D381">
-    <w:name w:val="D3693AAC6D4442E0A9771E87B81F5D381"/>
-    <w:rsid w:val="00E94486"/>
-    <w:pPr>
-      <w:spacing w:after="0" w:line="264" w:lineRule="auto"/>
-    </w:pPr>
-    <w:rPr>
-      <w:rFonts w:eastAsiaTheme="minorHAnsi"/>
-      <w:color w:val="0E2841" w:themeColor="text2"/>
-      <w:sz w:val="20"/>
-      <w:szCs w:val="24"/>
-    </w:rPr>
-  </w:style>
-  <w:style w:type="paragraph" w:customStyle="1" w:styleId="6CCD75AD87A34CA98007DD463C3AB75E1">
-    <w:name w:val="6CCD75AD87A34CA98007DD463C3AB75E1"/>
-    <w:rsid w:val="00E94486"/>
-    <w:pPr>
-      <w:spacing w:after="60" w:line="264" w:lineRule="auto"/>
-    </w:pPr>
-    <w:rPr>
-      <w:rFonts w:eastAsiaTheme="minorHAnsi"/>
-      <w:color w:val="FFFFFF" w:themeColor="background1"/>
-      <w:sz w:val="20"/>
-      <w:szCs w:val="20"/>
-    </w:rPr>
-  </w:style>
-  <w:style w:type="paragraph" w:customStyle="1" w:styleId="CC4C9CEE89B740DB8EA4608304FFCDC21">
-    <w:name w:val="CC4C9CEE89B740DB8EA4608304FFCDC21"/>
-    <w:rsid w:val="00E94486"/>
-    <w:pPr>
-      <w:spacing w:after="0" w:line="264" w:lineRule="auto"/>
-    </w:pPr>
-    <w:rPr>
-      <w:rFonts w:eastAsiaTheme="minorHAnsi"/>
-      <w:color w:val="0E2841" w:themeColor="text2"/>
-      <w:sz w:val="20"/>
-      <w:szCs w:val="24"/>
-    </w:rPr>
-  </w:style>
-  <w:style w:type="paragraph" w:customStyle="1" w:styleId="DD1DDFE3CD644B8EB3083C1777547635">
-    <w:name w:val="DD1DDFE3CD644B8EB3083C1777547635"/>
-    <w:rsid w:val="00E94486"/>
-    <w:rPr>
-      <w:lang w:val="en-AU" w:eastAsia="en-AU"/>
-    </w:rPr>
-  </w:style>
-  <w:style w:type="paragraph" w:customStyle="1" w:styleId="975E223DB9FD4141BAB95F6229C6EBDA5">
-    <w:name w:val="975E223DB9FD4141BAB95F6229C6EBDA5"/>
-    <w:rsid w:val="00E94486"/>
-    <w:pPr>
-      <w:spacing w:after="120" w:line="264" w:lineRule="auto"/>
-    </w:pPr>
-    <w:rPr>
-      <w:rFonts w:eastAsiaTheme="minorHAnsi"/>
-      <w:b/>
-      <w:bCs/>
-      <w:color w:val="0E2841" w:themeColor="text2"/>
-      <w:spacing w:val="20"/>
-      <w:sz w:val="52"/>
-      <w:szCs w:val="48"/>
-      <w:lang w:val="it-IT"/>
-    </w:rPr>
-  </w:style>
-  <w:style w:type="paragraph" w:customStyle="1" w:styleId="D3693AAC6D4442E0A9771E87B81F5D382">
-    <w:name w:val="D3693AAC6D4442E0A9771E87B81F5D382"/>
-    <w:rsid w:val="00E94486"/>
-    <w:pPr>
-      <w:spacing w:after="0" w:line="264" w:lineRule="auto"/>
-    </w:pPr>
-    <w:rPr>
-      <w:rFonts w:eastAsiaTheme="minorHAnsi"/>
-      <w:color w:val="0E2841" w:themeColor="text2"/>
-      <w:sz w:val="20"/>
-      <w:szCs w:val="24"/>
-    </w:rPr>
-  </w:style>
-  <w:style w:type="paragraph" w:customStyle="1" w:styleId="6CCD75AD87A34CA98007DD463C3AB75E2">
-    <w:name w:val="6CCD75AD87A34CA98007DD463C3AB75E2"/>
-    <w:rsid w:val="00E94486"/>
-    <w:pPr>
-      <w:spacing w:after="60" w:line="264" w:lineRule="auto"/>
-    </w:pPr>
-    <w:rPr>
-      <w:rFonts w:eastAsiaTheme="minorHAnsi"/>
-      <w:color w:val="FFFFFF" w:themeColor="background1"/>
-      <w:sz w:val="20"/>
-      <w:szCs w:val="20"/>
-    </w:rPr>
-  </w:style>
-  <w:style w:type="paragraph" w:customStyle="1" w:styleId="CC4C9CEE89B740DB8EA4608304FFCDC22">
-    <w:name w:val="CC4C9CEE89B740DB8EA4608304FFCDC22"/>
-    <w:rsid w:val="00E94486"/>
-    <w:pPr>
-      <w:spacing w:after="0" w:line="264" w:lineRule="auto"/>
-    </w:pPr>
-    <w:rPr>
-      <w:rFonts w:eastAsiaTheme="minorHAnsi"/>
-      <w:color w:val="0E2841" w:themeColor="text2"/>
-      <w:sz w:val="20"/>
-      <w:szCs w:val="24"/>
-    </w:rPr>
-  </w:style>
-  <w:style w:type="paragraph" w:customStyle="1" w:styleId="975E223DB9FD4141BAB95F6229C6EBDA6">
-    <w:name w:val="975E223DB9FD4141BAB95F6229C6EBDA6"/>
-    <w:rsid w:val="00E94486"/>
-    <w:pPr>
-      <w:spacing w:after="120" w:line="264" w:lineRule="auto"/>
-    </w:pPr>
-    <w:rPr>
-      <w:rFonts w:eastAsiaTheme="minorHAnsi"/>
-      <w:b/>
-      <w:bCs/>
-      <w:color w:val="0E2841" w:themeColor="text2"/>
-      <w:spacing w:val="20"/>
-      <w:sz w:val="52"/>
-      <w:szCs w:val="48"/>
-      <w:lang w:val="it-IT"/>
-    </w:rPr>
-  </w:style>
-  <w:style w:type="paragraph" w:customStyle="1" w:styleId="D3693AAC6D4442E0A9771E87B81F5D383">
-    <w:name w:val="D3693AAC6D4442E0A9771E87B81F5D383"/>
-    <w:rsid w:val="00E94486"/>
-    <w:pPr>
-      <w:spacing w:after="0" w:line="264" w:lineRule="auto"/>
-    </w:pPr>
-    <w:rPr>
-      <w:rFonts w:eastAsiaTheme="minorHAnsi"/>
-      <w:color w:val="0E2841" w:themeColor="text2"/>
-      <w:sz w:val="20"/>
-      <w:szCs w:val="24"/>
-    </w:rPr>
-  </w:style>
-  <w:style w:type="paragraph" w:customStyle="1" w:styleId="6CCD75AD87A34CA98007DD463C3AB75E3">
-    <w:name w:val="6CCD75AD87A34CA98007DD463C3AB75E3"/>
-    <w:rsid w:val="00E94486"/>
-    <w:pPr>
-      <w:spacing w:after="60" w:line="264" w:lineRule="auto"/>
-    </w:pPr>
-    <w:rPr>
-      <w:rFonts w:eastAsiaTheme="minorHAnsi"/>
-      <w:color w:val="FFFFFF" w:themeColor="background1"/>
-      <w:sz w:val="20"/>
-      <w:szCs w:val="20"/>
-    </w:rPr>
-  </w:style>
-  <w:style w:type="paragraph" w:customStyle="1" w:styleId="CC4C9CEE89B740DB8EA4608304FFCDC23">
-    <w:name w:val="CC4C9CEE89B740DB8EA4608304FFCDC23"/>
-    <w:rsid w:val="00E94486"/>
-    <w:pPr>
-      <w:spacing w:after="0" w:line="264" w:lineRule="auto"/>
-    </w:pPr>
-    <w:rPr>
-      <w:rFonts w:eastAsiaTheme="minorHAnsi"/>
-      <w:color w:val="0E2841" w:themeColor="text2"/>
-      <w:sz w:val="20"/>
-      <w:szCs w:val="24"/>
-    </w:rPr>
-  </w:style>
-  <w:style w:type="paragraph" w:customStyle="1" w:styleId="81EA4EE47AEB49978FD16AEE5B8414FD">
-    <w:name w:val="81EA4EE47AEB49978FD16AEE5B8414FD"/>
-    <w:rsid w:val="009710C0"/>
-    <w:rPr>
-      <w:lang w:val="en-AU" w:eastAsia="en-AU"/>
-    </w:rPr>
-  </w:style>
-  <w:style w:type="paragraph" w:customStyle="1" w:styleId="F07D2C75169F4970AE97D90BCE3ABBEC">
-    <w:name w:val="F07D2C75169F4970AE97D90BCE3ABBEC"/>
-    <w:rsid w:val="009710C0"/>
-    <w:rPr>
-      <w:lang w:val="en-AU" w:eastAsia="en-AU"/>
-    </w:rPr>
-  </w:style>
-  <w:style w:type="paragraph" w:customStyle="1" w:styleId="24E09641F7BF452DA73A865CD59AD9EC">
-    <w:name w:val="24E09641F7BF452DA73A865CD59AD9EC"/>
-    <w:rsid w:val="009710C0"/>
-    <w:rPr>
-      <w:lang w:val="en-AU" w:eastAsia="en-AU"/>
-    </w:rPr>
-  </w:style>
-  <w:style w:type="paragraph" w:customStyle="1" w:styleId="434CC9FD6EF44D9FA0253E0E30BAA4DF">
-    <w:name w:val="434CC9FD6EF44D9FA0253E0E30BAA4DF"/>
-    <w:rsid w:val="009710C0"/>
-    <w:rPr>
-      <w:lang w:val="en-AU" w:eastAsia="en-AU"/>
-    </w:rPr>
-  </w:style>
-  <w:style w:type="paragraph" w:customStyle="1" w:styleId="D454FA2A7AC94404AA3113FEFB159836">
-    <w:name w:val="D454FA2A7AC94404AA3113FEFB159836"/>
-    <w:rsid w:val="009710C0"/>
-    <w:rPr>
-      <w:lang w:val="en-AU" w:eastAsia="en-AU"/>
-    </w:rPr>
-  </w:style>
-  <w:style w:type="paragraph" w:customStyle="1" w:styleId="975E223DB9FD4141BAB95F6229C6EBDA7">
-    <w:name w:val="975E223DB9FD4141BAB95F6229C6EBDA7"/>
-    <w:rsid w:val="009710C0"/>
-    <w:pPr>
-      <w:spacing w:after="120" w:line="264" w:lineRule="auto"/>
-    </w:pPr>
-    <w:rPr>
-      <w:rFonts w:eastAsiaTheme="minorHAnsi"/>
-      <w:b/>
-      <w:bCs/>
-      <w:color w:val="0E2841" w:themeColor="text2"/>
-      <w:spacing w:val="20"/>
-      <w:sz w:val="52"/>
-      <w:szCs w:val="48"/>
-      <w:lang w:val="it-IT"/>
-    </w:rPr>
-  </w:style>
-  <w:style w:type="paragraph" w:customStyle="1" w:styleId="D454FA2A7AC94404AA3113FEFB1598361">
-    <w:name w:val="D454FA2A7AC94404AA3113FEFB1598361"/>
-    <w:rsid w:val="009710C0"/>
-    <w:pPr>
-      <w:spacing w:after="0" w:line="264" w:lineRule="auto"/>
-    </w:pPr>
-    <w:rPr>
-      <w:rFonts w:eastAsiaTheme="minorHAnsi"/>
-      <w:color w:val="0E2841" w:themeColor="text2"/>
-      <w:sz w:val="20"/>
-      <w:szCs w:val="24"/>
-    </w:rPr>
-  </w:style>
-  <w:style w:type="paragraph" w:customStyle="1" w:styleId="6CCD75AD87A34CA98007DD463C3AB75E4">
-    <w:name w:val="6CCD75AD87A34CA98007DD463C3AB75E4"/>
-    <w:rsid w:val="009710C0"/>
-    <w:pPr>
-      <w:spacing w:after="0" w:line="264" w:lineRule="auto"/>
-    </w:pPr>
-    <w:rPr>
-      <w:rFonts w:eastAsiaTheme="minorHAnsi"/>
-      <w:color w:val="0E2841" w:themeColor="text2"/>
-      <w:sz w:val="20"/>
-      <w:szCs w:val="24"/>
-    </w:rPr>
-  </w:style>
-  <w:style w:type="paragraph" w:customStyle="1" w:styleId="CC4C9CEE89B740DB8EA4608304FFCDC24">
-    <w:name w:val="CC4C9CEE89B740DB8EA4608304FFCDC24"/>
-    <w:rsid w:val="009710C0"/>
-    <w:pPr>
-      <w:spacing w:after="0" w:line="264" w:lineRule="auto"/>
-    </w:pPr>
-    <w:rPr>
-      <w:rFonts w:eastAsiaTheme="minorHAnsi"/>
-      <w:color w:val="0E2841" w:themeColor="text2"/>
-      <w:sz w:val="20"/>
-      <w:szCs w:val="24"/>
-    </w:rPr>
-  </w:style>
-  <w:style w:type="paragraph" w:customStyle="1" w:styleId="944CCB897A314B75B1CB622075C5A3F1">
-    <w:name w:val="944CCB897A314B75B1CB622075C5A3F1"/>
-    <w:rsid w:val="009710C0"/>
-    <w:rPr>
-      <w:lang w:val="en-AU" w:eastAsia="en-AU"/>
-    </w:rPr>
-  </w:style>
-  <w:style w:type="paragraph" w:customStyle="1" w:styleId="503B513CD44547AD8B1AABCC7CB7B736">
-    <w:name w:val="503B513CD44547AD8B1AABCC7CB7B736"/>
-    <w:rsid w:val="009710C0"/>
-    <w:rPr>
-      <w:lang w:val="en-AU" w:eastAsia="en-AU"/>
-    </w:rPr>
-  </w:style>
-  <w:style w:type="paragraph" w:customStyle="1" w:styleId="A59C90EAA06A456FBA1A8BC6763E72DD">
-    <w:name w:val="A59C90EAA06A456FBA1A8BC6763E72DD"/>
-    <w:rsid w:val="009710C0"/>
-    <w:rPr>
-      <w:lang w:val="en-AU" w:eastAsia="en-AU"/>
-    </w:rPr>
-  </w:style>
-  <w:style w:type="paragraph" w:customStyle="1" w:styleId="43588358F4184ECCB6DB2D9D53EE0328">
-    <w:name w:val="43588358F4184ECCB6DB2D9D53EE0328"/>
-    <w:rsid w:val="009710C0"/>
-    <w:rPr>
-      <w:lang w:val="en-AU" w:eastAsia="en-AU"/>
-    </w:rPr>
-  </w:style>
-  <w:style w:type="paragraph" w:customStyle="1" w:styleId="975E223DB9FD4141BAB95F6229C6EBDA8">
-    <w:name w:val="975E223DB9FD4141BAB95F6229C6EBDA8"/>
-    <w:rsid w:val="009710C0"/>
-    <w:pPr>
-      <w:spacing w:after="120" w:line="264" w:lineRule="auto"/>
-    </w:pPr>
-    <w:rPr>
-      <w:rFonts w:eastAsiaTheme="minorHAnsi"/>
-      <w:b/>
-      <w:bCs/>
-      <w:color w:val="0E2841" w:themeColor="text2"/>
-      <w:spacing w:val="20"/>
-      <w:sz w:val="52"/>
-      <w:szCs w:val="48"/>
-      <w:lang w:val="it-IT"/>
     </w:rPr>
   </w:style>
   <w:style w:type="paragraph" w:styleId="Subtitle">
@@ -4435,878 +3874,6 @@
       <w:sz w:val="24"/>
     </w:rPr>
   </w:style>
-  <w:style w:type="paragraph" w:customStyle="1" w:styleId="F07D2C75169F4970AE97D90BCE3ABBEC1">
-    <w:name w:val="F07D2C75169F4970AE97D90BCE3ABBEC1"/>
-    <w:rsid w:val="009710C0"/>
-    <w:pPr>
-      <w:spacing w:after="80" w:line="240" w:lineRule="auto"/>
-      <w:outlineLvl w:val="0"/>
-    </w:pPr>
-    <w:rPr>
-      <w:rFonts w:eastAsiaTheme="minorHAnsi"/>
-      <w:b/>
-      <w:bCs/>
-      <w:caps/>
-      <w:color w:val="0E2841" w:themeColor="text2"/>
-      <w:spacing w:val="20"/>
-      <w:sz w:val="20"/>
-      <w:szCs w:val="24"/>
-    </w:rPr>
-  </w:style>
-  <w:style w:type="paragraph" w:customStyle="1" w:styleId="6CCD75AD87A34CA98007DD463C3AB75E5">
-    <w:name w:val="6CCD75AD87A34CA98007DD463C3AB75E5"/>
-    <w:rsid w:val="009710C0"/>
-    <w:pPr>
-      <w:spacing w:after="0" w:line="264" w:lineRule="auto"/>
-    </w:pPr>
-    <w:rPr>
-      <w:rFonts w:eastAsiaTheme="minorHAnsi"/>
-      <w:color w:val="0E2841" w:themeColor="text2"/>
-      <w:sz w:val="20"/>
-      <w:szCs w:val="24"/>
-    </w:rPr>
-  </w:style>
-  <w:style w:type="paragraph" w:customStyle="1" w:styleId="CC4C9CEE89B740DB8EA4608304FFCDC25">
-    <w:name w:val="CC4C9CEE89B740DB8EA4608304FFCDC25"/>
-    <w:rsid w:val="009710C0"/>
-    <w:pPr>
-      <w:spacing w:after="0" w:line="264" w:lineRule="auto"/>
-    </w:pPr>
-    <w:rPr>
-      <w:rFonts w:eastAsiaTheme="minorHAnsi"/>
-      <w:color w:val="0E2841" w:themeColor="text2"/>
-      <w:sz w:val="20"/>
-      <w:szCs w:val="24"/>
-    </w:rPr>
-  </w:style>
-  <w:style w:type="paragraph" w:customStyle="1" w:styleId="D579567C24B34D1BB360265CE5B52F60">
-    <w:name w:val="D579567C24B34D1BB360265CE5B52F60"/>
-    <w:rsid w:val="009710C0"/>
-    <w:rPr>
-      <w:lang w:val="en-AU" w:eastAsia="en-AU"/>
-    </w:rPr>
-  </w:style>
-  <w:style w:type="paragraph" w:customStyle="1" w:styleId="B5DD39A6340F467BA746A11A49C414B4">
-    <w:name w:val="B5DD39A6340F467BA746A11A49C414B4"/>
-    <w:rsid w:val="009710C0"/>
-    <w:rPr>
-      <w:lang w:val="en-AU" w:eastAsia="en-AU"/>
-    </w:rPr>
-  </w:style>
-  <w:style w:type="paragraph" w:customStyle="1" w:styleId="B3590067E90D454AB117EBF9FB0A3EA7">
-    <w:name w:val="B3590067E90D454AB117EBF9FB0A3EA7"/>
-    <w:rsid w:val="009710C0"/>
-    <w:rPr>
-      <w:lang w:val="en-AU" w:eastAsia="en-AU"/>
-    </w:rPr>
-  </w:style>
-  <w:style w:type="paragraph" w:customStyle="1" w:styleId="D090F76CB7734A6892A1684A81B71C6B">
-    <w:name w:val="D090F76CB7734A6892A1684A81B71C6B"/>
-    <w:rsid w:val="009710C0"/>
-    <w:rPr>
-      <w:lang w:val="en-AU" w:eastAsia="en-AU"/>
-    </w:rPr>
-  </w:style>
-  <w:style w:type="paragraph" w:customStyle="1" w:styleId="975E223DB9FD4141BAB95F6229C6EBDA9">
-    <w:name w:val="975E223DB9FD4141BAB95F6229C6EBDA9"/>
-    <w:rsid w:val="009710C0"/>
-    <w:pPr>
-      <w:spacing w:after="120" w:line="264" w:lineRule="auto"/>
-    </w:pPr>
-    <w:rPr>
-      <w:rFonts w:eastAsiaTheme="minorHAnsi"/>
-      <w:b/>
-      <w:bCs/>
-      <w:color w:val="0E2841" w:themeColor="text2"/>
-      <w:spacing w:val="20"/>
-      <w:sz w:val="52"/>
-      <w:szCs w:val="48"/>
-      <w:lang w:val="it-IT"/>
-    </w:rPr>
-  </w:style>
-  <w:style w:type="paragraph" w:customStyle="1" w:styleId="F07D2C75169F4970AE97D90BCE3ABBEC2">
-    <w:name w:val="F07D2C75169F4970AE97D90BCE3ABBEC2"/>
-    <w:rsid w:val="009710C0"/>
-    <w:pPr>
-      <w:spacing w:after="80" w:line="240" w:lineRule="auto"/>
-      <w:outlineLvl w:val="0"/>
-    </w:pPr>
-    <w:rPr>
-      <w:rFonts w:eastAsiaTheme="minorHAnsi"/>
-      <w:b/>
-      <w:bCs/>
-      <w:caps/>
-      <w:color w:val="0E2841" w:themeColor="text2"/>
-      <w:spacing w:val="20"/>
-      <w:sz w:val="20"/>
-      <w:szCs w:val="24"/>
-    </w:rPr>
-  </w:style>
-  <w:style w:type="paragraph" w:customStyle="1" w:styleId="D090F76CB7734A6892A1684A81B71C6B1">
-    <w:name w:val="D090F76CB7734A6892A1684A81B71C6B1"/>
-    <w:rsid w:val="009710C0"/>
-    <w:pPr>
-      <w:spacing w:after="0" w:line="264" w:lineRule="auto"/>
-    </w:pPr>
-    <w:rPr>
-      <w:rFonts w:eastAsiaTheme="minorHAnsi"/>
-      <w:color w:val="0E2841" w:themeColor="text2"/>
-      <w:sz w:val="20"/>
-      <w:szCs w:val="24"/>
-    </w:rPr>
-  </w:style>
-  <w:style w:type="paragraph" w:customStyle="1" w:styleId="6CCD75AD87A34CA98007DD463C3AB75E6">
-    <w:name w:val="6CCD75AD87A34CA98007DD463C3AB75E6"/>
-    <w:rsid w:val="009710C0"/>
-    <w:pPr>
-      <w:spacing w:after="0" w:line="264" w:lineRule="auto"/>
-    </w:pPr>
-    <w:rPr>
-      <w:rFonts w:eastAsiaTheme="minorHAnsi"/>
-      <w:color w:val="0E2841" w:themeColor="text2"/>
-      <w:sz w:val="20"/>
-      <w:szCs w:val="24"/>
-    </w:rPr>
-  </w:style>
-  <w:style w:type="paragraph" w:customStyle="1" w:styleId="CC4C9CEE89B740DB8EA4608304FFCDC26">
-    <w:name w:val="CC4C9CEE89B740DB8EA4608304FFCDC26"/>
-    <w:rsid w:val="009710C0"/>
-    <w:pPr>
-      <w:spacing w:after="0" w:line="264" w:lineRule="auto"/>
-    </w:pPr>
-    <w:rPr>
-      <w:rFonts w:eastAsiaTheme="minorHAnsi"/>
-      <w:color w:val="0E2841" w:themeColor="text2"/>
-      <w:sz w:val="20"/>
-      <w:szCs w:val="24"/>
-    </w:rPr>
-  </w:style>
-  <w:style w:type="paragraph" w:customStyle="1" w:styleId="170139EFD4F54DAE803DA34FEA2227F3">
-    <w:name w:val="170139EFD4F54DAE803DA34FEA2227F3"/>
-    <w:rsid w:val="009710C0"/>
-    <w:rPr>
-      <w:lang w:val="en-AU" w:eastAsia="en-AU"/>
-    </w:rPr>
-  </w:style>
-  <w:style w:type="paragraph" w:customStyle="1" w:styleId="1E0E3561CFFF42F7A1F3E1950276E39D">
-    <w:name w:val="1E0E3561CFFF42F7A1F3E1950276E39D"/>
-    <w:rsid w:val="009710C0"/>
-    <w:rPr>
-      <w:lang w:val="en-AU" w:eastAsia="en-AU"/>
-    </w:rPr>
-  </w:style>
-  <w:style w:type="paragraph" w:customStyle="1" w:styleId="98E96BE683D24B929CEADCC6C7CDA955">
-    <w:name w:val="98E96BE683D24B929CEADCC6C7CDA955"/>
-    <w:rsid w:val="009710C0"/>
-    <w:rPr>
-      <w:lang w:val="en-AU" w:eastAsia="en-AU"/>
-    </w:rPr>
-  </w:style>
-  <w:style w:type="paragraph" w:customStyle="1" w:styleId="7C1F555638BE435EB55448F689C9181F">
-    <w:name w:val="7C1F555638BE435EB55448F689C9181F"/>
-    <w:rsid w:val="009710C0"/>
-    <w:rPr>
-      <w:lang w:val="en-AU" w:eastAsia="en-AU"/>
-    </w:rPr>
-  </w:style>
-  <w:style w:type="paragraph" w:customStyle="1" w:styleId="E72FEFF685DE429BB2D9EE443D13BD9E">
-    <w:name w:val="E72FEFF685DE429BB2D9EE443D13BD9E"/>
-    <w:rsid w:val="009710C0"/>
-    <w:rPr>
-      <w:lang w:val="en-AU" w:eastAsia="en-AU"/>
-    </w:rPr>
-  </w:style>
-  <w:style w:type="paragraph" w:customStyle="1" w:styleId="B0D7021BB5F14EAF8B5B7E6BB2AB331C">
-    <w:name w:val="B0D7021BB5F14EAF8B5B7E6BB2AB331C"/>
-    <w:rsid w:val="009710C0"/>
-    <w:rPr>
-      <w:lang w:val="en-AU" w:eastAsia="en-AU"/>
-    </w:rPr>
-  </w:style>
-  <w:style w:type="paragraph" w:customStyle="1" w:styleId="A7722DA8DE0E4F7E9923C981630D6613">
-    <w:name w:val="A7722DA8DE0E4F7E9923C981630D6613"/>
-    <w:rsid w:val="009710C0"/>
-    <w:rPr>
-      <w:lang w:val="en-AU" w:eastAsia="en-AU"/>
-    </w:rPr>
-  </w:style>
-  <w:style w:type="paragraph" w:customStyle="1" w:styleId="DCD67DA551A14CC697206183180571C1">
-    <w:name w:val="DCD67DA551A14CC697206183180571C1"/>
-    <w:rsid w:val="009710C0"/>
-    <w:rPr>
-      <w:lang w:val="en-AU" w:eastAsia="en-AU"/>
-    </w:rPr>
-  </w:style>
-  <w:style w:type="paragraph" w:customStyle="1" w:styleId="19D4E079D98A4015A838ADEDF1F3E10C">
-    <w:name w:val="19D4E079D98A4015A838ADEDF1F3E10C"/>
-    <w:rsid w:val="009710C0"/>
-    <w:rPr>
-      <w:lang w:val="en-AU" w:eastAsia="en-AU"/>
-    </w:rPr>
-  </w:style>
-  <w:style w:type="paragraph" w:customStyle="1" w:styleId="975E223DB9FD4141BAB95F6229C6EBDA10">
-    <w:name w:val="975E223DB9FD4141BAB95F6229C6EBDA10"/>
-    <w:rsid w:val="009710C0"/>
-    <w:pPr>
-      <w:spacing w:after="120" w:line="264" w:lineRule="auto"/>
-    </w:pPr>
-    <w:rPr>
-      <w:rFonts w:eastAsiaTheme="minorHAnsi"/>
-      <w:b/>
-      <w:bCs/>
-      <w:color w:val="0E2841" w:themeColor="text2"/>
-      <w:spacing w:val="20"/>
-      <w:sz w:val="52"/>
-      <w:szCs w:val="48"/>
-      <w:lang w:val="it-IT"/>
-    </w:rPr>
-  </w:style>
-  <w:style w:type="paragraph" w:customStyle="1" w:styleId="F07D2C75169F4970AE97D90BCE3ABBEC3">
-    <w:name w:val="F07D2C75169F4970AE97D90BCE3ABBEC3"/>
-    <w:rsid w:val="009710C0"/>
-    <w:pPr>
-      <w:spacing w:after="80" w:line="240" w:lineRule="auto"/>
-      <w:outlineLvl w:val="0"/>
-    </w:pPr>
-    <w:rPr>
-      <w:rFonts w:eastAsiaTheme="minorHAnsi"/>
-      <w:b/>
-      <w:bCs/>
-      <w:caps/>
-      <w:color w:val="0E2841" w:themeColor="text2"/>
-      <w:spacing w:val="20"/>
-      <w:sz w:val="20"/>
-      <w:szCs w:val="24"/>
-    </w:rPr>
-  </w:style>
-  <w:style w:type="paragraph" w:customStyle="1" w:styleId="98E96BE683D24B929CEADCC6C7CDA9551">
-    <w:name w:val="98E96BE683D24B929CEADCC6C7CDA9551"/>
-    <w:rsid w:val="009710C0"/>
-    <w:pPr>
-      <w:spacing w:after="0" w:line="264" w:lineRule="auto"/>
-    </w:pPr>
-    <w:rPr>
-      <w:rFonts w:eastAsiaTheme="minorHAnsi"/>
-      <w:color w:val="FFFFFF" w:themeColor="background1"/>
-      <w:sz w:val="20"/>
-      <w:szCs w:val="20"/>
-    </w:rPr>
-  </w:style>
-  <w:style w:type="paragraph" w:customStyle="1" w:styleId="936CF403856D4EC2B72E8D0F36776277">
-    <w:name w:val="936CF403856D4EC2B72E8D0F36776277"/>
-    <w:rsid w:val="009710C0"/>
-    <w:rPr>
-      <w:lang w:val="en-AU" w:eastAsia="en-AU"/>
-    </w:rPr>
-  </w:style>
-  <w:style w:type="paragraph" w:customStyle="1" w:styleId="975E223DB9FD4141BAB95F6229C6EBDA11">
-    <w:name w:val="975E223DB9FD4141BAB95F6229C6EBDA11"/>
-    <w:rsid w:val="009710C0"/>
-    <w:pPr>
-      <w:spacing w:after="120" w:line="264" w:lineRule="auto"/>
-    </w:pPr>
-    <w:rPr>
-      <w:rFonts w:eastAsiaTheme="minorHAnsi"/>
-      <w:b/>
-      <w:bCs/>
-      <w:color w:val="0E2841" w:themeColor="text2"/>
-      <w:spacing w:val="20"/>
-      <w:sz w:val="52"/>
-      <w:szCs w:val="48"/>
-      <w:lang w:val="it-IT"/>
-    </w:rPr>
-  </w:style>
-  <w:style w:type="paragraph" w:customStyle="1" w:styleId="F07D2C75169F4970AE97D90BCE3ABBEC4">
-    <w:name w:val="F07D2C75169F4970AE97D90BCE3ABBEC4"/>
-    <w:rsid w:val="009710C0"/>
-    <w:pPr>
-      <w:spacing w:after="80" w:line="240" w:lineRule="auto"/>
-      <w:outlineLvl w:val="0"/>
-    </w:pPr>
-    <w:rPr>
-      <w:rFonts w:eastAsiaTheme="minorHAnsi"/>
-      <w:b/>
-      <w:bCs/>
-      <w:caps/>
-      <w:color w:val="0E2841" w:themeColor="text2"/>
-      <w:spacing w:val="20"/>
-      <w:sz w:val="20"/>
-      <w:szCs w:val="24"/>
-    </w:rPr>
-  </w:style>
-  <w:style w:type="paragraph" w:customStyle="1" w:styleId="98E96BE683D24B929CEADCC6C7CDA9552">
-    <w:name w:val="98E96BE683D24B929CEADCC6C7CDA9552"/>
-    <w:rsid w:val="009710C0"/>
-    <w:pPr>
-      <w:spacing w:after="0" w:line="264" w:lineRule="auto"/>
-    </w:pPr>
-    <w:rPr>
-      <w:rFonts w:eastAsiaTheme="minorHAnsi"/>
-      <w:color w:val="FFFFFF" w:themeColor="background1"/>
-      <w:sz w:val="20"/>
-      <w:szCs w:val="20"/>
-    </w:rPr>
-  </w:style>
-  <w:style w:type="paragraph" w:customStyle="1" w:styleId="F727C90208AC404FA05E9D12AD8CC82C">
-    <w:name w:val="F727C90208AC404FA05E9D12AD8CC82C"/>
-    <w:rsid w:val="00E213FB"/>
-    <w:rPr>
-      <w:kern w:val="2"/>
-      <w14:ligatures w14:val="standardContextual"/>
-    </w:rPr>
-  </w:style>
-  <w:style w:type="paragraph" w:customStyle="1" w:styleId="38F0B3AB95DB41FFB98C200A584598CD">
-    <w:name w:val="38F0B3AB95DB41FFB98C200A584598CD"/>
-    <w:rsid w:val="00E213FB"/>
-    <w:rPr>
-      <w:kern w:val="2"/>
-      <w14:ligatures w14:val="standardContextual"/>
-    </w:rPr>
-  </w:style>
-  <w:style w:type="paragraph" w:customStyle="1" w:styleId="12A152B91A5042F3A6D90143560B148C">
-    <w:name w:val="12A152B91A5042F3A6D90143560B148C"/>
-    <w:rsid w:val="00E213FB"/>
-    <w:rPr>
-      <w:kern w:val="2"/>
-      <w14:ligatures w14:val="standardContextual"/>
-    </w:rPr>
-  </w:style>
-  <w:style w:type="character" w:customStyle="1" w:styleId="NotBold">
-    <w:name w:val="Not Bold"/>
-    <w:uiPriority w:val="1"/>
-    <w:qFormat/>
-    <w:rsid w:val="00BA61D7"/>
-    <w:rPr>
-      <w:b/>
-      <w:color w:val="0E2841" w:themeColor="text2"/>
-    </w:rPr>
-  </w:style>
-  <w:style w:type="paragraph" w:customStyle="1" w:styleId="975E223DB9FD4141BAB95F6229C6EBDA12">
-    <w:name w:val="975E223DB9FD4141BAB95F6229C6EBDA12"/>
-    <w:rsid w:val="00E213FB"/>
-    <w:pPr>
-      <w:spacing w:after="120" w:line="264" w:lineRule="auto"/>
-    </w:pPr>
-    <w:rPr>
-      <w:rFonts w:eastAsiaTheme="minorHAnsi"/>
-      <w:b/>
-      <w:bCs/>
-      <w:color w:val="0E2841" w:themeColor="text2"/>
-      <w:spacing w:val="20"/>
-      <w:sz w:val="52"/>
-      <w:szCs w:val="48"/>
-      <w:lang w:val="it-IT"/>
-    </w:rPr>
-  </w:style>
-  <w:style w:type="paragraph" w:customStyle="1" w:styleId="E9D8FE9F7449406486B0CF0CA3C4143F1">
-    <w:name w:val="E9D8FE9F7449406486B0CF0CA3C4143F1"/>
-    <w:rsid w:val="00E213FB"/>
-    <w:pPr>
-      <w:numPr>
-        <w:ilvl w:val="1"/>
-      </w:numPr>
-      <w:spacing w:after="120" w:line="240" w:lineRule="auto"/>
-    </w:pPr>
-    <w:rPr>
-      <w:b/>
-      <w:caps/>
-      <w:color w:val="0E2841" w:themeColor="text2"/>
-      <w:spacing w:val="20"/>
-      <w:sz w:val="24"/>
-    </w:rPr>
-  </w:style>
-  <w:style w:type="paragraph" w:customStyle="1" w:styleId="975E223DB9FD4141BAB95F6229C6EBDA13">
-    <w:name w:val="975E223DB9FD4141BAB95F6229C6EBDA13"/>
-    <w:rsid w:val="00E213FB"/>
-    <w:pPr>
-      <w:spacing w:after="120" w:line="264" w:lineRule="auto"/>
-    </w:pPr>
-    <w:rPr>
-      <w:rFonts w:eastAsiaTheme="minorHAnsi"/>
-      <w:b/>
-      <w:bCs/>
-      <w:color w:val="0E2841" w:themeColor="text2"/>
-      <w:spacing w:val="20"/>
-      <w:sz w:val="52"/>
-      <w:szCs w:val="48"/>
-      <w:lang w:val="it-IT"/>
-    </w:rPr>
-  </w:style>
-  <w:style w:type="paragraph" w:customStyle="1" w:styleId="E9D8FE9F7449406486B0CF0CA3C4143F2">
-    <w:name w:val="E9D8FE9F7449406486B0CF0CA3C4143F2"/>
-    <w:rsid w:val="00E213FB"/>
-    <w:pPr>
-      <w:numPr>
-        <w:ilvl w:val="1"/>
-      </w:numPr>
-      <w:spacing w:after="120" w:line="240" w:lineRule="auto"/>
-    </w:pPr>
-    <w:rPr>
-      <w:b/>
-      <w:caps/>
-      <w:color w:val="0E2841" w:themeColor="text2"/>
-      <w:spacing w:val="20"/>
-      <w:sz w:val="24"/>
-    </w:rPr>
-  </w:style>
-  <w:style w:type="paragraph" w:customStyle="1" w:styleId="975E223DB9FD4141BAB95F6229C6EBDA14">
-    <w:name w:val="975E223DB9FD4141BAB95F6229C6EBDA14"/>
-    <w:rsid w:val="004A1C11"/>
-    <w:pPr>
-      <w:spacing w:after="120" w:line="264" w:lineRule="auto"/>
-    </w:pPr>
-    <w:rPr>
-      <w:rFonts w:eastAsiaTheme="minorHAnsi"/>
-      <w:b/>
-      <w:bCs/>
-      <w:color w:val="0E2841" w:themeColor="text2"/>
-      <w:spacing w:val="20"/>
-      <w:sz w:val="52"/>
-      <w:szCs w:val="48"/>
-      <w:lang w:val="it-IT"/>
-    </w:rPr>
-  </w:style>
-  <w:style w:type="paragraph" w:customStyle="1" w:styleId="E9D8FE9F7449406486B0CF0CA3C4143F3">
-    <w:name w:val="E9D8FE9F7449406486B0CF0CA3C4143F3"/>
-    <w:rsid w:val="004A1C11"/>
-    <w:pPr>
-      <w:numPr>
-        <w:ilvl w:val="1"/>
-      </w:numPr>
-      <w:spacing w:after="120" w:line="240" w:lineRule="auto"/>
-    </w:pPr>
-    <w:rPr>
-      <w:b/>
-      <w:caps/>
-      <w:color w:val="0E2841" w:themeColor="text2"/>
-      <w:spacing w:val="20"/>
-      <w:sz w:val="24"/>
-    </w:rPr>
-  </w:style>
-  <w:style w:type="paragraph" w:customStyle="1" w:styleId="669AFDC33E05496E8F7804E3BE9A2DDD">
-    <w:name w:val="669AFDC33E05496E8F7804E3BE9A2DDD"/>
-    <w:rsid w:val="004A1C11"/>
-    <w:rPr>
-      <w:kern w:val="2"/>
-      <w14:ligatures w14:val="standardContextual"/>
-    </w:rPr>
-  </w:style>
-  <w:style w:type="paragraph" w:customStyle="1" w:styleId="1BA4C60C3BAA442AAE38F9631B77BA33">
-    <w:name w:val="1BA4C60C3BAA442AAE38F9631B77BA33"/>
-    <w:rsid w:val="004A1C11"/>
-    <w:rPr>
-      <w:kern w:val="2"/>
-      <w14:ligatures w14:val="standardContextual"/>
-    </w:rPr>
-  </w:style>
-  <w:style w:type="paragraph" w:customStyle="1" w:styleId="36D66532835040C0844F7054D477565D">
-    <w:name w:val="36D66532835040C0844F7054D477565D"/>
-    <w:rsid w:val="004A1C11"/>
-    <w:rPr>
-      <w:kern w:val="2"/>
-      <w14:ligatures w14:val="standardContextual"/>
-    </w:rPr>
-  </w:style>
-  <w:style w:type="paragraph" w:customStyle="1" w:styleId="5E838CB9C431442BA587B33328C0CA4C">
-    <w:name w:val="5E838CB9C431442BA587B33328C0CA4C"/>
-    <w:rsid w:val="004A1C11"/>
-    <w:rPr>
-      <w:kern w:val="2"/>
-      <w14:ligatures w14:val="standardContextual"/>
-    </w:rPr>
-  </w:style>
-  <w:style w:type="paragraph" w:customStyle="1" w:styleId="FC1CEDDCDFD74F3DA9570D8AD4FA311B">
-    <w:name w:val="FC1CEDDCDFD74F3DA9570D8AD4FA311B"/>
-    <w:rsid w:val="004A1C11"/>
-    <w:rPr>
-      <w:kern w:val="2"/>
-      <w14:ligatures w14:val="standardContextual"/>
-    </w:rPr>
-  </w:style>
-  <w:style w:type="paragraph" w:customStyle="1" w:styleId="979BB0A251E94A399DDA20F27E3CB4DC">
-    <w:name w:val="979BB0A251E94A399DDA20F27E3CB4DC"/>
-    <w:rsid w:val="004A1C11"/>
-    <w:rPr>
-      <w:kern w:val="2"/>
-      <w14:ligatures w14:val="standardContextual"/>
-    </w:rPr>
-  </w:style>
-  <w:style w:type="paragraph" w:customStyle="1" w:styleId="F6A39390F4E440EAA406529C50E444FC">
-    <w:name w:val="F6A39390F4E440EAA406529C50E444FC"/>
-    <w:rsid w:val="004A1C11"/>
-    <w:rPr>
-      <w:kern w:val="2"/>
-      <w14:ligatures w14:val="standardContextual"/>
-    </w:rPr>
-  </w:style>
-  <w:style w:type="paragraph" w:customStyle="1" w:styleId="259C508F119947FC8B6C9E7FE8741FC8">
-    <w:name w:val="259C508F119947FC8B6C9E7FE8741FC8"/>
-    <w:rsid w:val="004A1C11"/>
-    <w:rPr>
-      <w:kern w:val="2"/>
-      <w14:ligatures w14:val="standardContextual"/>
-    </w:rPr>
-  </w:style>
-  <w:style w:type="paragraph" w:customStyle="1" w:styleId="DDA53D88E3334878808E8546459442D0">
-    <w:name w:val="DDA53D88E3334878808E8546459442D0"/>
-    <w:rsid w:val="004A1C11"/>
-    <w:rPr>
-      <w:kern w:val="2"/>
-      <w14:ligatures w14:val="standardContextual"/>
-    </w:rPr>
-  </w:style>
-  <w:style w:type="paragraph" w:customStyle="1" w:styleId="CE8AF15581F3423E85BC1DB67C7C90BC">
-    <w:name w:val="CE8AF15581F3423E85BC1DB67C7C90BC"/>
-    <w:rsid w:val="004A1C11"/>
-    <w:rPr>
-      <w:kern w:val="2"/>
-      <w14:ligatures w14:val="standardContextual"/>
-    </w:rPr>
-  </w:style>
-  <w:style w:type="paragraph" w:customStyle="1" w:styleId="0A7DBA77E785403D9B188D1BA5571D55">
-    <w:name w:val="0A7DBA77E785403D9B188D1BA5571D55"/>
-    <w:rsid w:val="004A1C11"/>
-    <w:rPr>
-      <w:kern w:val="2"/>
-      <w14:ligatures w14:val="standardContextual"/>
-    </w:rPr>
-  </w:style>
-  <w:style w:type="paragraph" w:customStyle="1" w:styleId="358E18EDF1F64A6CBA819F673917F789">
-    <w:name w:val="358E18EDF1F64A6CBA819F673917F789"/>
-    <w:rsid w:val="004A1C11"/>
-    <w:rPr>
-      <w:kern w:val="2"/>
-      <w14:ligatures w14:val="standardContextual"/>
-    </w:rPr>
-  </w:style>
-  <w:style w:type="paragraph" w:customStyle="1" w:styleId="975E223DB9FD4141BAB95F6229C6EBDA15">
-    <w:name w:val="975E223DB9FD4141BAB95F6229C6EBDA15"/>
-    <w:rsid w:val="00BA61D7"/>
-    <w:pPr>
-      <w:spacing w:after="120" w:line="264" w:lineRule="auto"/>
-    </w:pPr>
-    <w:rPr>
-      <w:rFonts w:eastAsiaTheme="minorHAnsi"/>
-      <w:b/>
-      <w:bCs/>
-      <w:color w:val="0E2841" w:themeColor="text2"/>
-      <w:spacing w:val="20"/>
-      <w:sz w:val="52"/>
-      <w:szCs w:val="48"/>
-      <w:lang w:val="it-IT"/>
-    </w:rPr>
-  </w:style>
-  <w:style w:type="paragraph" w:customStyle="1" w:styleId="E9D8FE9F7449406486B0CF0CA3C4143F4">
-    <w:name w:val="E9D8FE9F7449406486B0CF0CA3C4143F4"/>
-    <w:rsid w:val="00BA61D7"/>
-    <w:pPr>
-      <w:numPr>
-        <w:ilvl w:val="1"/>
-      </w:numPr>
-      <w:spacing w:after="120" w:line="240" w:lineRule="auto"/>
-    </w:pPr>
-    <w:rPr>
-      <w:b/>
-      <w:caps/>
-      <w:color w:val="0E2841" w:themeColor="text2"/>
-      <w:spacing w:val="20"/>
-      <w:sz w:val="24"/>
-    </w:rPr>
-  </w:style>
-  <w:style w:type="paragraph" w:customStyle="1" w:styleId="742D186B1EB4A04B8549BEBC9421AF5C">
-    <w:name w:val="742D186B1EB4A04B8549BEBC9421AF5C"/>
-    <w:rsid w:val="00BA61D7"/>
-    <w:pPr>
-      <w:spacing w:line="278" w:lineRule="auto"/>
-    </w:pPr>
-    <w:rPr>
-      <w:kern w:val="2"/>
-      <w:sz w:val="24"/>
-      <w:szCs w:val="24"/>
-      <w:lang w:val="en-CA"/>
-      <w14:ligatures w14:val="standardContextual"/>
-    </w:rPr>
-  </w:style>
-  <w:style w:type="paragraph" w:customStyle="1" w:styleId="FAD9A8CD16BD214E8D9D8577658FFF0F">
-    <w:name w:val="FAD9A8CD16BD214E8D9D8577658FFF0F"/>
-    <w:rsid w:val="00BA61D7"/>
-    <w:pPr>
-      <w:spacing w:line="278" w:lineRule="auto"/>
-    </w:pPr>
-    <w:rPr>
-      <w:kern w:val="2"/>
-      <w:sz w:val="24"/>
-      <w:szCs w:val="24"/>
-      <w:lang w:val="en-CA"/>
-      <w14:ligatures w14:val="standardContextual"/>
-    </w:rPr>
-  </w:style>
-  <w:style w:type="paragraph" w:customStyle="1" w:styleId="B219E3A00E8CC445A30808B997EB065B">
-    <w:name w:val="B219E3A00E8CC445A30808B997EB065B"/>
-    <w:rsid w:val="00BA61D7"/>
-    <w:pPr>
-      <w:spacing w:line="278" w:lineRule="auto"/>
-    </w:pPr>
-    <w:rPr>
-      <w:kern w:val="2"/>
-      <w:sz w:val="24"/>
-      <w:szCs w:val="24"/>
-      <w:lang w:val="en-CA"/>
-      <w14:ligatures w14:val="standardContextual"/>
-    </w:rPr>
-  </w:style>
-  <w:style w:type="paragraph" w:customStyle="1" w:styleId="EE46CDA8ED792648AA6BB4F0950C33D2">
-    <w:name w:val="EE46CDA8ED792648AA6BB4F0950C33D2"/>
-    <w:rsid w:val="00BA61D7"/>
-    <w:pPr>
-      <w:spacing w:line="278" w:lineRule="auto"/>
-    </w:pPr>
-    <w:rPr>
-      <w:kern w:val="2"/>
-      <w:sz w:val="24"/>
-      <w:szCs w:val="24"/>
-      <w:lang w:val="en-CA"/>
-      <w14:ligatures w14:val="standardContextual"/>
-    </w:rPr>
-  </w:style>
-  <w:style w:type="paragraph" w:customStyle="1" w:styleId="96F44DB61DF5E14DAE931999B86FB1A9">
-    <w:name w:val="96F44DB61DF5E14DAE931999B86FB1A9"/>
-    <w:rsid w:val="00BA61D7"/>
-    <w:pPr>
-      <w:spacing w:line="278" w:lineRule="auto"/>
-    </w:pPr>
-    <w:rPr>
-      <w:kern w:val="2"/>
-      <w:sz w:val="24"/>
-      <w:szCs w:val="24"/>
-      <w:lang w:val="en-CA"/>
-      <w14:ligatures w14:val="standardContextual"/>
-    </w:rPr>
-  </w:style>
-  <w:style w:type="paragraph" w:customStyle="1" w:styleId="A54433427F042A40BD04666E4AEA084E">
-    <w:name w:val="A54433427F042A40BD04666E4AEA084E"/>
-    <w:rsid w:val="00BA61D7"/>
-    <w:pPr>
-      <w:spacing w:line="278" w:lineRule="auto"/>
-    </w:pPr>
-    <w:rPr>
-      <w:kern w:val="2"/>
-      <w:sz w:val="24"/>
-      <w:szCs w:val="24"/>
-      <w:lang w:val="en-CA"/>
-      <w14:ligatures w14:val="standardContextual"/>
-    </w:rPr>
-  </w:style>
-  <w:style w:type="paragraph" w:customStyle="1" w:styleId="1CCC1EEF6ED0A044B0C28891C188770E">
-    <w:name w:val="1CCC1EEF6ED0A044B0C28891C188770E"/>
-    <w:rsid w:val="00BA61D7"/>
-    <w:pPr>
-      <w:spacing w:line="278" w:lineRule="auto"/>
-    </w:pPr>
-    <w:rPr>
-      <w:kern w:val="2"/>
-      <w:sz w:val="24"/>
-      <w:szCs w:val="24"/>
-      <w:lang w:val="en-CA"/>
-      <w14:ligatures w14:val="standardContextual"/>
-    </w:rPr>
-  </w:style>
-  <w:style w:type="paragraph" w:customStyle="1" w:styleId="D52EAD6F1CB9A544AD9D1463ABC2207E">
-    <w:name w:val="D52EAD6F1CB9A544AD9D1463ABC2207E"/>
-    <w:rsid w:val="00BA61D7"/>
-    <w:pPr>
-      <w:spacing w:line="278" w:lineRule="auto"/>
-    </w:pPr>
-    <w:rPr>
-      <w:kern w:val="2"/>
-      <w:sz w:val="24"/>
-      <w:szCs w:val="24"/>
-      <w:lang w:val="en-CA"/>
-      <w14:ligatures w14:val="standardContextual"/>
-    </w:rPr>
-  </w:style>
-  <w:style w:type="paragraph" w:customStyle="1" w:styleId="9A02483B8626E548928E93222F3D23B9">
-    <w:name w:val="9A02483B8626E548928E93222F3D23B9"/>
-    <w:rsid w:val="00BA61D7"/>
-    <w:pPr>
-      <w:spacing w:line="278" w:lineRule="auto"/>
-    </w:pPr>
-    <w:rPr>
-      <w:kern w:val="2"/>
-      <w:sz w:val="24"/>
-      <w:szCs w:val="24"/>
-      <w:lang w:val="en-CA"/>
-      <w14:ligatures w14:val="standardContextual"/>
-    </w:rPr>
-  </w:style>
-  <w:style w:type="paragraph" w:customStyle="1" w:styleId="D89FC0043A05314FBD47FC6B7EB8F743">
-    <w:name w:val="D89FC0043A05314FBD47FC6B7EB8F743"/>
-    <w:rsid w:val="00BA61D7"/>
-    <w:pPr>
-      <w:spacing w:line="278" w:lineRule="auto"/>
-    </w:pPr>
-    <w:rPr>
-      <w:kern w:val="2"/>
-      <w:sz w:val="24"/>
-      <w:szCs w:val="24"/>
-      <w:lang w:val="en-CA"/>
-      <w14:ligatures w14:val="standardContextual"/>
-    </w:rPr>
-  </w:style>
-  <w:style w:type="paragraph" w:customStyle="1" w:styleId="6356665F8283F144A262FC21DA85CE79">
-    <w:name w:val="6356665F8283F144A262FC21DA85CE79"/>
-    <w:rsid w:val="00BA61D7"/>
-    <w:pPr>
-      <w:spacing w:line="278" w:lineRule="auto"/>
-    </w:pPr>
-    <w:rPr>
-      <w:kern w:val="2"/>
-      <w:sz w:val="24"/>
-      <w:szCs w:val="24"/>
-      <w:lang w:val="en-CA"/>
-      <w14:ligatures w14:val="standardContextual"/>
-    </w:rPr>
-  </w:style>
-  <w:style w:type="paragraph" w:customStyle="1" w:styleId="A7A074485B958F41A4071FFFE09E0A33">
-    <w:name w:val="A7A074485B958F41A4071FFFE09E0A33"/>
-    <w:rsid w:val="00BA61D7"/>
-    <w:pPr>
-      <w:spacing w:line="278" w:lineRule="auto"/>
-    </w:pPr>
-    <w:rPr>
-      <w:kern w:val="2"/>
-      <w:sz w:val="24"/>
-      <w:szCs w:val="24"/>
-      <w:lang w:val="en-CA"/>
-      <w14:ligatures w14:val="standardContextual"/>
-    </w:rPr>
-  </w:style>
-  <w:style w:type="paragraph" w:customStyle="1" w:styleId="53F36ADB4420B94D9DF8611F8D19B1BF">
-    <w:name w:val="53F36ADB4420B94D9DF8611F8D19B1BF"/>
-    <w:rsid w:val="00BA61D7"/>
-    <w:pPr>
-      <w:spacing w:line="278" w:lineRule="auto"/>
-    </w:pPr>
-    <w:rPr>
-      <w:kern w:val="2"/>
-      <w:sz w:val="24"/>
-      <w:szCs w:val="24"/>
-      <w:lang w:val="en-CA"/>
-      <w14:ligatures w14:val="standardContextual"/>
-    </w:rPr>
-  </w:style>
-  <w:style w:type="paragraph" w:customStyle="1" w:styleId="D4A8BDE9064DAD4B9AFA24328A79B615">
-    <w:name w:val="D4A8BDE9064DAD4B9AFA24328A79B615"/>
-    <w:rsid w:val="00BA61D7"/>
-    <w:pPr>
-      <w:spacing w:line="278" w:lineRule="auto"/>
-    </w:pPr>
-    <w:rPr>
-      <w:kern w:val="2"/>
-      <w:sz w:val="24"/>
-      <w:szCs w:val="24"/>
-      <w:lang w:val="en-CA"/>
-      <w14:ligatures w14:val="standardContextual"/>
-    </w:rPr>
-  </w:style>
-  <w:style w:type="paragraph" w:customStyle="1" w:styleId="5E7ED0DF0F8FE74CB97B9DCC64702171">
-    <w:name w:val="5E7ED0DF0F8FE74CB97B9DCC64702171"/>
-    <w:rsid w:val="00BA61D7"/>
-    <w:pPr>
-      <w:spacing w:line="278" w:lineRule="auto"/>
-    </w:pPr>
-    <w:rPr>
-      <w:kern w:val="2"/>
-      <w:sz w:val="24"/>
-      <w:szCs w:val="24"/>
-      <w:lang w:val="en-CA"/>
-      <w14:ligatures w14:val="standardContextual"/>
-    </w:rPr>
-  </w:style>
-  <w:style w:type="paragraph" w:customStyle="1" w:styleId="09F953ED7F5FC248A17CF2A09A11CFEA">
-    <w:name w:val="09F953ED7F5FC248A17CF2A09A11CFEA"/>
-    <w:rsid w:val="00BA61D7"/>
-    <w:pPr>
-      <w:spacing w:line="278" w:lineRule="auto"/>
-    </w:pPr>
-    <w:rPr>
-      <w:kern w:val="2"/>
-      <w:sz w:val="24"/>
-      <w:szCs w:val="24"/>
-      <w:lang w:val="en-CA"/>
-      <w14:ligatures w14:val="standardContextual"/>
-    </w:rPr>
-  </w:style>
-  <w:style w:type="paragraph" w:customStyle="1" w:styleId="D4AA51DA8D255747AD76DA234441B82B">
-    <w:name w:val="D4AA51DA8D255747AD76DA234441B82B"/>
-    <w:rsid w:val="00BA61D7"/>
-    <w:pPr>
-      <w:spacing w:line="278" w:lineRule="auto"/>
-    </w:pPr>
-    <w:rPr>
-      <w:kern w:val="2"/>
-      <w:sz w:val="24"/>
-      <w:szCs w:val="24"/>
-      <w:lang w:val="en-CA"/>
-      <w14:ligatures w14:val="standardContextual"/>
-    </w:rPr>
-  </w:style>
-  <w:style w:type="paragraph" w:customStyle="1" w:styleId="DC0A105C4F46A640BC18798FAC04C00B">
-    <w:name w:val="DC0A105C4F46A640BC18798FAC04C00B"/>
-    <w:rsid w:val="00BA61D7"/>
-    <w:pPr>
-      <w:spacing w:line="278" w:lineRule="auto"/>
-    </w:pPr>
-    <w:rPr>
-      <w:kern w:val="2"/>
-      <w:sz w:val="24"/>
-      <w:szCs w:val="24"/>
-      <w:lang w:val="en-CA"/>
-      <w14:ligatures w14:val="standardContextual"/>
-    </w:rPr>
-  </w:style>
-  <w:style w:type="paragraph" w:customStyle="1" w:styleId="9FBF6A6CCDFB6C46AECE1C5438BA66CB">
-    <w:name w:val="9FBF6A6CCDFB6C46AECE1C5438BA66CB"/>
-    <w:rsid w:val="00BA61D7"/>
-    <w:pPr>
-      <w:spacing w:line="278" w:lineRule="auto"/>
-    </w:pPr>
-    <w:rPr>
-      <w:kern w:val="2"/>
-      <w:sz w:val="24"/>
-      <w:szCs w:val="24"/>
-      <w:lang w:val="en-CA"/>
-      <w14:ligatures w14:val="standardContextual"/>
-    </w:rPr>
-  </w:style>
-  <w:style w:type="paragraph" w:customStyle="1" w:styleId="6F29ECD7915CBD449EA4EDA60E090789">
-    <w:name w:val="6F29ECD7915CBD449EA4EDA60E090789"/>
-    <w:rsid w:val="00BA61D7"/>
-    <w:pPr>
-      <w:spacing w:line="278" w:lineRule="auto"/>
-    </w:pPr>
-    <w:rPr>
-      <w:kern w:val="2"/>
-      <w:sz w:val="24"/>
-      <w:szCs w:val="24"/>
-      <w:lang w:val="en-CA"/>
-      <w14:ligatures w14:val="standardContextual"/>
-    </w:rPr>
-  </w:style>
-  <w:style w:type="paragraph" w:customStyle="1" w:styleId="C916E7EBBBF6E2419A0EA8AB27A6A555">
-    <w:name w:val="C916E7EBBBF6E2419A0EA8AB27A6A555"/>
-    <w:rsid w:val="00BA61D7"/>
-    <w:pPr>
-      <w:spacing w:line="278" w:lineRule="auto"/>
-    </w:pPr>
-    <w:rPr>
-      <w:kern w:val="2"/>
-      <w:sz w:val="24"/>
-      <w:szCs w:val="24"/>
-      <w:lang w:val="en-CA"/>
-      <w14:ligatures w14:val="standardContextual"/>
-    </w:rPr>
-  </w:style>
   <w:style w:type="paragraph" w:customStyle="1" w:styleId="E47DCC035CB75E46B8065FE38017AEFD">
     <w:name w:val="E47DCC035CB75E46B8065FE38017AEFD"/>
     <w:rsid w:val="00BA61D7"/>
@@ -5337,90 +3904,6 @@
   </w:style>
   <w:style w:type="paragraph" w:customStyle="1" w:styleId="C6596D439CDAE1419BD18B581270FF3F">
     <w:name w:val="C6596D439CDAE1419BD18B581270FF3F"/>
-    <w:rsid w:val="00BA61D7"/>
-    <w:pPr>
-      <w:spacing w:line="278" w:lineRule="auto"/>
-    </w:pPr>
-    <w:rPr>
-      <w:kern w:val="2"/>
-      <w:sz w:val="24"/>
-      <w:szCs w:val="24"/>
-      <w:lang w:val="en-CA"/>
-      <w14:ligatures w14:val="standardContextual"/>
-    </w:rPr>
-  </w:style>
-  <w:style w:type="paragraph" w:customStyle="1" w:styleId="D8CF2D258F424845997A53E873756E02">
-    <w:name w:val="D8CF2D258F424845997A53E873756E02"/>
-    <w:rsid w:val="00BA61D7"/>
-    <w:pPr>
-      <w:spacing w:line="278" w:lineRule="auto"/>
-    </w:pPr>
-    <w:rPr>
-      <w:kern w:val="2"/>
-      <w:sz w:val="24"/>
-      <w:szCs w:val="24"/>
-      <w:lang w:val="en-CA"/>
-      <w14:ligatures w14:val="standardContextual"/>
-    </w:rPr>
-  </w:style>
-  <w:style w:type="paragraph" w:customStyle="1" w:styleId="508804A0113EE84583F0E79D1807AEF7">
-    <w:name w:val="508804A0113EE84583F0E79D1807AEF7"/>
-    <w:rsid w:val="00BA61D7"/>
-    <w:pPr>
-      <w:spacing w:line="278" w:lineRule="auto"/>
-    </w:pPr>
-    <w:rPr>
-      <w:kern w:val="2"/>
-      <w:sz w:val="24"/>
-      <w:szCs w:val="24"/>
-      <w:lang w:val="en-CA"/>
-      <w14:ligatures w14:val="standardContextual"/>
-    </w:rPr>
-  </w:style>
-  <w:style w:type="paragraph" w:customStyle="1" w:styleId="B23F17C9BB056B41A1ECF03B1B1B20AF">
-    <w:name w:val="B23F17C9BB056B41A1ECF03B1B1B20AF"/>
-    <w:rsid w:val="00BA61D7"/>
-    <w:pPr>
-      <w:spacing w:line="278" w:lineRule="auto"/>
-    </w:pPr>
-    <w:rPr>
-      <w:kern w:val="2"/>
-      <w:sz w:val="24"/>
-      <w:szCs w:val="24"/>
-      <w:lang w:val="en-CA"/>
-      <w14:ligatures w14:val="standardContextual"/>
-    </w:rPr>
-  </w:style>
-  <w:style w:type="paragraph" w:customStyle="1" w:styleId="F48EA63F47735345A2C4A44B9CB251DC">
-    <w:name w:val="F48EA63F47735345A2C4A44B9CB251DC"/>
-    <w:rsid w:val="00BA61D7"/>
-    <w:pPr>
-      <w:spacing w:line="278" w:lineRule="auto"/>
-    </w:pPr>
-    <w:rPr>
-      <w:kern w:val="2"/>
-      <w:sz w:val="24"/>
-      <w:szCs w:val="24"/>
-      <w:lang w:val="en-CA"/>
-      <w14:ligatures w14:val="standardContextual"/>
-    </w:rPr>
-  </w:style>
-  <w:style w:type="paragraph" w:customStyle="1" w:styleId="7AD04C411A0E2D40B0C0D8FED2274505">
-    <w:name w:val="7AD04C411A0E2D40B0C0D8FED2274505"/>
-    <w:rsid w:val="00BA61D7"/>
-    <w:pPr>
-      <w:spacing w:line="278" w:lineRule="auto"/>
-    </w:pPr>
-    <w:rPr>
-      <w:kern w:val="2"/>
-      <w:sz w:val="24"/>
-      <w:szCs w:val="24"/>
-      <w:lang w:val="en-CA"/>
-      <w14:ligatures w14:val="standardContextual"/>
-    </w:rPr>
-  </w:style>
-  <w:style w:type="paragraph" w:customStyle="1" w:styleId="7A8B41E958736446B804C9F11A44BE08">
-    <w:name w:val="7A8B41E958736446B804C9F11A44BE08"/>
     <w:rsid w:val="00BA61D7"/>
     <w:pPr>
       <w:spacing w:line="278" w:lineRule="auto"/>
@@ -5705,6 +4188,19 @@
 </file>
 
 <file path=customXml/item1.xml><?xml version="1.0" encoding="utf-8"?>
+<b:Sources xmlns:b="http://schemas.openxmlformats.org/officeDocument/2006/bibliography" xmlns="http://schemas.openxmlformats.org/officeDocument/2006/bibliography" SelectedStyle="/APASixthEditionOfficeOnline.xsl" StyleName="APA" Version="6"/>
+</file>
+
+<file path=customXml/item2.xml><?xml version="1.0" encoding="utf-8"?>
+<?mso-contentType ?>
+<FormTemplates xmlns="http://schemas.microsoft.com/sharepoint/v3/contenttype/forms">
+  <Display>DocumentLibraryForm</Display>
+  <Edit>DocumentLibraryForm</Edit>
+  <New>DocumentLibraryForm</New>
+</FormTemplates>
+</file>
+
+<file path=customXml/item3.xml><?xml version="1.0" encoding="utf-8"?>
 <p:properties xmlns:p="http://schemas.microsoft.com/office/2006/metadata/properties" xmlns:xsi="http://www.w3.org/2001/XMLSchema-instance" xmlns:pc="http://schemas.microsoft.com/office/infopath/2007/PartnerControls">
   <documentManagement>
     <_ip_UnifiedCompliancePolicyUIAction xmlns="http://schemas.microsoft.com/sharepoint/v3" xsi:nil="true"/>
@@ -5722,19 +4218,6 @@
     <MediaServiceKeyPoints xmlns="71af3243-3dd4-4a8d-8c0d-dd76da1f02a5" xsi:nil="true"/>
   </documentManagement>
 </p:properties>
-</file>
-
-<file path=customXml/item2.xml><?xml version="1.0" encoding="utf-8"?>
-<?mso-contentType ?>
-<FormTemplates xmlns="http://schemas.microsoft.com/sharepoint/v3/contenttype/forms">
-  <Display>DocumentLibraryForm</Display>
-  <Edit>DocumentLibraryForm</Edit>
-  <New>DocumentLibraryForm</New>
-</FormTemplates>
-</file>
-
-<file path=customXml/item3.xml><?xml version="1.0" encoding="utf-8"?>
-<b:Sources xmlns:b="http://schemas.openxmlformats.org/officeDocument/2006/bibliography" xmlns="http://schemas.openxmlformats.org/officeDocument/2006/bibliography" SelectedStyle="/APASixthEditionOfficeOnline.xsl" StyleName="APA" Version="6"/>
 </file>
 
 <file path=customXml/item4.xml><?xml version="1.0" encoding="utf-8"?>
@@ -6038,13 +4521,9 @@
 </file>
 
 <file path=customXml/itemProps1.xml><?xml version="1.0" encoding="utf-8"?>
-<ds:datastoreItem xmlns:ds="http://schemas.openxmlformats.org/officeDocument/2006/customXml" ds:itemID="{9D04AF93-6B12-400F-BB7B-E9F2950ACA3A}">
+<ds:datastoreItem xmlns:ds="http://schemas.openxmlformats.org/officeDocument/2006/customXml" ds:itemID="{FDFCF9E5-1071-4C3D-AA44-7E8B97CFD0B3}">
   <ds:schemaRefs>
-    <ds:schemaRef ds:uri="http://schemas.microsoft.com/office/2006/metadata/properties"/>
-    <ds:schemaRef ds:uri="http://schemas.microsoft.com/office/infopath/2007/PartnerControls"/>
-    <ds:schemaRef ds:uri="http://schemas.microsoft.com/sharepoint/v3"/>
-    <ds:schemaRef ds:uri="71af3243-3dd4-4a8d-8c0d-dd76da1f02a5"/>
-    <ds:schemaRef ds:uri="230e9df3-be65-4c73-a93b-d1236ebd677e"/>
+    <ds:schemaRef ds:uri="http://schemas.openxmlformats.org/officeDocument/2006/bibliography"/>
   </ds:schemaRefs>
 </ds:datastoreItem>
 </file>
@@ -6058,9 +4537,13 @@
 </file>
 
 <file path=customXml/itemProps3.xml><?xml version="1.0" encoding="utf-8"?>
-<ds:datastoreItem xmlns:ds="http://schemas.openxmlformats.org/officeDocument/2006/customXml" ds:itemID="{FDFCF9E5-1071-4C3D-AA44-7E8B97CFD0B3}">
+<ds:datastoreItem xmlns:ds="http://schemas.openxmlformats.org/officeDocument/2006/customXml" ds:itemID="{9D04AF93-6B12-400F-BB7B-E9F2950ACA3A}">
   <ds:schemaRefs>
-    <ds:schemaRef ds:uri="http://schemas.openxmlformats.org/officeDocument/2006/bibliography"/>
+    <ds:schemaRef ds:uri="http://schemas.microsoft.com/office/2006/metadata/properties"/>
+    <ds:schemaRef ds:uri="http://schemas.microsoft.com/office/infopath/2007/PartnerControls"/>
+    <ds:schemaRef ds:uri="http://schemas.microsoft.com/sharepoint/v3"/>
+    <ds:schemaRef ds:uri="71af3243-3dd4-4a8d-8c0d-dd76da1f02a5"/>
+    <ds:schemaRef ds:uri="230e9df3-be65-4c73-a93b-d1236ebd677e"/>
   </ds:schemaRefs>
 </ds:datastoreItem>
 </file>

</xml_diff>